<commit_message>
Cambio una parte en el 5, porque no se puede pasar a la siguiente tabla.
</commit_message>
<xml_diff>
--- a/Parte B3.docx
+++ b/Parte B3.docx
@@ -297,8 +297,6 @@
         <w:tab/>
         <w:t>Nos quedaría una ganancia neta de $34750000 al darle los 350 parlantes que no habíamos utilizado a Universal Studios.</w:t>
       </w:r>
-      <w:bookmarkStart w:id="0" w:name="_GoBack"/>
-      <w:bookmarkEnd w:id="0"/>
     </w:p>
     <w:p>
       <w:pPr>
@@ -784,36 +782,29 @@
           <w:szCs w:val="24"/>
         </w:rPr>
         <w:tab/>
-        <w:t>Al agregar este cambio, vemos que el funcional disminuye a $10095000 y esto pasa porque el espacio tiene sobrante de 1000 m</w:t>
-      </w:r>
-      <w:r>
-        <w:rPr>
-          <w:sz w:val="24"/>
-          <w:szCs w:val="24"/>
-          <w:vertAlign w:val="superscript"/>
-        </w:rPr>
-        <w:t>2</w:t>
-      </w:r>
-      <w:r>
-        <w:rPr>
-          <w:sz w:val="24"/>
-          <w:szCs w:val="24"/>
-        </w:rPr>
-        <w:t xml:space="preserve"> </w:t>
-      </w:r>
-      <w:r>
-        <w:rPr>
-          <w:sz w:val="24"/>
-          <w:szCs w:val="24"/>
-        </w:rPr>
-        <w:t>y el recurso que pasamos a necesitar para aprovecharlos son los parlantes, que pasa a tener un valor marginal de $29300</w:t>
-      </w:r>
-      <w:r>
-        <w:rPr>
-          <w:sz w:val="24"/>
-          <w:szCs w:val="24"/>
-        </w:rPr>
-        <w:t>. Éstas son las causas por las cuales el negocio de comprar el terreno vecino del mismo tamaño a ese precio no nos resulta conveniente.</w:t>
+      </w:r>
+      <w:r>
+        <w:rPr>
+          <w:sz w:val="24"/>
+          <w:szCs w:val="24"/>
+        </w:rPr>
+        <w:t xml:space="preserve">Para verificar que realmente no es un buen negocio, deberíamos cambiar de tabla viendo el rango de variación del recurso espacio y hasta que punto sigue siendo óptima esta tabla, y ver que el funcional no varíe en más de $1172000 con respecto al </w:t>
+      </w:r>
+      <w:r>
+        <w:rPr>
+          <w:sz w:val="24"/>
+          <w:szCs w:val="24"/>
+        </w:rPr>
+        <w:t>actual</w:t>
+      </w:r>
+      <w:bookmarkStart w:id="0" w:name="_GoBack"/>
+      <w:bookmarkEnd w:id="0"/>
+      <w:r>
+        <w:rPr>
+          <w:sz w:val="24"/>
+          <w:szCs w:val="24"/>
+        </w:rPr>
+        <w:t>.</w:t>
       </w:r>
     </w:p>
     <w:p>

</xml_diff>